<commit_message>
test doc with more test cases
as of this commit, program will update the highlighting of the text in basic runs with the following exceptions:
-does not edit bullet points themselves, only strings that follow
-does not edit the content of cells in tables
</commit_message>
<xml_diff>
--- a/test.docx
+++ b/test.docx
@@ -198,8 +198,536 @@
           <w:szCs w:val="36"/>
         </w:rPr>
       </w:pPr>
-      <w:bookmarkStart w:id="0" w:name="_GoBack"/>
-      <w:bookmarkEnd w:id="0"/>
+    </w:p>
+    <w:tbl>
+      <w:tblPr>
+        <w:tblStyle w:val="TableGrid"/>
+        <w:tblW w:w="0" w:type="auto"/>
+        <w:tblLook w:val="04A0" w:firstRow="1" w:lastRow="0" w:firstColumn="1" w:lastColumn="0" w:noHBand="0" w:noVBand="1"/>
+      </w:tblPr>
+      <w:tblGrid>
+        <w:gridCol w:w="2482"/>
+        <w:gridCol w:w="1906"/>
+        <w:gridCol w:w="1654"/>
+        <w:gridCol w:w="1654"/>
+        <w:gridCol w:w="1654"/>
+      </w:tblGrid>
+      <w:tr>
+        <w:tc>
+          <w:tcPr>
+            <w:tcW w:w="1870" w:type="dxa"/>
+          </w:tcPr>
+          <w:p>
+            <w:pPr>
+              <w:rPr>
+                <w:sz w:val="36"/>
+                <w:szCs w:val="36"/>
+              </w:rPr>
+            </w:pPr>
+            <w:r>
+              <w:rPr>
+                <w:sz w:val="36"/>
+                <w:szCs w:val="36"/>
+                <w:highlight w:val="red"/>
+              </w:rPr>
+              <w:t>erferfrefer</w:t>
+            </w:r>
+          </w:p>
+        </w:tc>
+        <w:tc>
+          <w:tcPr>
+            <w:tcW w:w="1870" w:type="dxa"/>
+          </w:tcPr>
+          <w:p>
+            <w:pPr>
+              <w:rPr>
+                <w:sz w:val="36"/>
+                <w:szCs w:val="36"/>
+              </w:rPr>
+            </w:pPr>
+            <w:r>
+              <w:rPr>
+                <w:sz w:val="36"/>
+                <w:szCs w:val="36"/>
+                <w:highlight w:val="magenta"/>
+              </w:rPr>
+              <w:t>reglwierufh</w:t>
+            </w:r>
+          </w:p>
+        </w:tc>
+        <w:tc>
+          <w:tcPr>
+            <w:tcW w:w="1870" w:type="dxa"/>
+          </w:tcPr>
+          <w:p>
+            <w:pPr>
+              <w:rPr>
+                <w:sz w:val="36"/>
+                <w:szCs w:val="36"/>
+                <w:highlight w:val="green"/>
+              </w:rPr>
+            </w:pPr>
+            <w:r>
+              <w:rPr>
+                <w:sz w:val="36"/>
+                <w:szCs w:val="36"/>
+                <w:highlight w:val="green"/>
+              </w:rPr>
+              <w:t>wedwed</w:t>
+            </w:r>
+          </w:p>
+        </w:tc>
+        <w:tc>
+          <w:tcPr>
+            <w:tcW w:w="1870" w:type="dxa"/>
+          </w:tcPr>
+          <w:p>
+            <w:pPr>
+              <w:rPr>
+                <w:sz w:val="36"/>
+                <w:szCs w:val="36"/>
+              </w:rPr>
+            </w:pPr>
+            <w:r>
+              <w:rPr>
+                <w:sz w:val="36"/>
+                <w:szCs w:val="36"/>
+                <w:highlight w:val="cyan"/>
+              </w:rPr>
+              <w:t>qwedwe</w:t>
+            </w:r>
+          </w:p>
+        </w:tc>
+        <w:tc>
+          <w:tcPr>
+            <w:tcW w:w="1870" w:type="dxa"/>
+          </w:tcPr>
+          <w:p>
+            <w:pPr>
+              <w:rPr>
+                <w:sz w:val="36"/>
+                <w:szCs w:val="36"/>
+              </w:rPr>
+            </w:pPr>
+            <w:r>
+              <w:rPr>
+                <w:sz w:val="36"/>
+                <w:szCs w:val="36"/>
+              </w:rPr>
+              <w:t>wedwed</w:t>
+            </w:r>
+          </w:p>
+        </w:tc>
+      </w:tr>
+      <w:tr>
+        <w:tc>
+          <w:tcPr>
+            <w:tcW w:w="1870" w:type="dxa"/>
+          </w:tcPr>
+          <w:p>
+            <w:pPr>
+              <w:pStyle w:val="ListParagraph"/>
+              <w:numPr>
+                <w:ilvl w:val="0"/>
+                <w:numId w:val="2"/>
+              </w:numPr>
+              <w:rPr>
+                <w:sz w:val="36"/>
+                <w:szCs w:val="36"/>
+                <w:highlight w:val="red"/>
+              </w:rPr>
+            </w:pPr>
+            <w:r>
+              <w:rPr>
+                <w:sz w:val="36"/>
+                <w:szCs w:val="36"/>
+              </w:rPr>
+              <w:t xml:space="preserve"> </w:t>
+            </w:r>
+            <w:r>
+              <w:rPr>
+                <w:sz w:val="36"/>
+                <w:szCs w:val="36"/>
+                <w:highlight w:val="red"/>
+              </w:rPr>
+              <w:t>S sfe</w:t>
+            </w:r>
+          </w:p>
+          <w:p>
+            <w:pPr>
+              <w:pStyle w:val="ListParagraph"/>
+              <w:numPr>
+                <w:ilvl w:val="0"/>
+                <w:numId w:val="2"/>
+              </w:numPr>
+              <w:rPr>
+                <w:sz w:val="36"/>
+                <w:szCs w:val="36"/>
+                <w:highlight w:val="magenta"/>
+              </w:rPr>
+            </w:pPr>
+            <w:r>
+              <w:rPr>
+                <w:sz w:val="36"/>
+                <w:szCs w:val="36"/>
+                <w:highlight w:val="magenta"/>
+              </w:rPr>
+              <w:t>Wewe</w:t>
+            </w:r>
+          </w:p>
+          <w:p>
+            <w:pPr>
+              <w:pStyle w:val="ListParagraph"/>
+              <w:numPr>
+                <w:ilvl w:val="0"/>
+                <w:numId w:val="2"/>
+              </w:numPr>
+              <w:rPr>
+                <w:sz w:val="36"/>
+                <w:szCs w:val="36"/>
+              </w:rPr>
+            </w:pPr>
+            <w:r>
+              <w:rPr>
+                <w:sz w:val="36"/>
+                <w:szCs w:val="36"/>
+                <w:highlight w:val="green"/>
+              </w:rPr>
+              <w:t>We reft</w:t>
+            </w:r>
+            <w:r>
+              <w:rPr>
+                <w:sz w:val="36"/>
+                <w:szCs w:val="36"/>
+                <w:highlight w:val="cyan"/>
+              </w:rPr>
+              <w:t>rgrgrgr</w:t>
+            </w:r>
+            <w:r>
+              <w:rPr>
+                <w:sz w:val="36"/>
+                <w:szCs w:val="36"/>
+              </w:rPr>
+              <w:t xml:space="preserve"> </w:t>
+            </w:r>
+            <w:r>
+              <w:rPr>
+                <w:sz w:val="36"/>
+                <w:szCs w:val="36"/>
+                <w:highlight w:val="red"/>
+              </w:rPr>
+              <w:t>ger</w:t>
+            </w:r>
+          </w:p>
+          <w:p>
+            <w:pPr>
+              <w:pStyle w:val="ListParagraph"/>
+              <w:numPr>
+                <w:ilvl w:val="0"/>
+                <w:numId w:val="2"/>
+              </w:numPr>
+              <w:rPr>
+                <w:sz w:val="36"/>
+                <w:szCs w:val="36"/>
+              </w:rPr>
+            </w:pPr>
+            <w:r>
+              <w:rPr>
+                <w:sz w:val="36"/>
+                <w:szCs w:val="36"/>
+                <w:highlight w:val="cyan"/>
+              </w:rPr>
+              <w:t>htghgh</w:t>
+            </w:r>
+          </w:p>
+        </w:tc>
+        <w:tc>
+          <w:tcPr>
+            <w:tcW w:w="1870" w:type="dxa"/>
+          </w:tcPr>
+          <w:p>
+            <w:pPr>
+              <w:rPr>
+                <w:sz w:val="36"/>
+                <w:szCs w:val="36"/>
+              </w:rPr>
+            </w:pPr>
+            <w:r>
+              <w:rPr>
+                <w:sz w:val="36"/>
+                <w:szCs w:val="36"/>
+                <w:highlight w:val="green"/>
+              </w:rPr>
+              <w:t>wedede</w:t>
+            </w:r>
+          </w:p>
+        </w:tc>
+        <w:tc>
+          <w:tcPr>
+            <w:tcW w:w="1870" w:type="dxa"/>
+          </w:tcPr>
+          <w:p>
+            <w:pPr>
+              <w:rPr>
+                <w:sz w:val="36"/>
+                <w:szCs w:val="36"/>
+              </w:rPr>
+            </w:pPr>
+          </w:p>
+        </w:tc>
+        <w:tc>
+          <w:tcPr>
+            <w:tcW w:w="1870" w:type="dxa"/>
+          </w:tcPr>
+          <w:p>
+            <w:pPr>
+              <w:rPr>
+                <w:sz w:val="36"/>
+                <w:szCs w:val="36"/>
+              </w:rPr>
+            </w:pPr>
+          </w:p>
+        </w:tc>
+        <w:tc>
+          <w:tcPr>
+            <w:tcW w:w="1870" w:type="dxa"/>
+          </w:tcPr>
+          <w:p>
+            <w:pPr>
+              <w:rPr>
+                <w:sz w:val="36"/>
+                <w:szCs w:val="36"/>
+              </w:rPr>
+            </w:pPr>
+          </w:p>
+        </w:tc>
+      </w:tr>
+      <w:tr>
+        <w:tc>
+          <w:tcPr>
+            <w:tcW w:w="1870" w:type="dxa"/>
+          </w:tcPr>
+          <w:p>
+            <w:pPr>
+              <w:rPr>
+                <w:sz w:val="36"/>
+                <w:szCs w:val="36"/>
+              </w:rPr>
+            </w:pPr>
+            <w:r>
+              <w:rPr>
+                <w:sz w:val="36"/>
+                <w:szCs w:val="36"/>
+              </w:rPr>
+              <w:t>erfgertg</w:t>
+            </w:r>
+            <w:bookmarkStart w:id="0" w:name="_GoBack"/>
+            <w:bookmarkEnd w:id="0"/>
+          </w:p>
+        </w:tc>
+        <w:tc>
+          <w:tcPr>
+            <w:tcW w:w="1870" w:type="dxa"/>
+          </w:tcPr>
+          <w:p>
+            <w:pPr>
+              <w:rPr>
+                <w:sz w:val="36"/>
+                <w:szCs w:val="36"/>
+              </w:rPr>
+            </w:pPr>
+          </w:p>
+        </w:tc>
+        <w:tc>
+          <w:tcPr>
+            <w:tcW w:w="1870" w:type="dxa"/>
+          </w:tcPr>
+          <w:p>
+            <w:pPr>
+              <w:rPr>
+                <w:sz w:val="36"/>
+                <w:szCs w:val="36"/>
+              </w:rPr>
+            </w:pPr>
+          </w:p>
+        </w:tc>
+        <w:tc>
+          <w:tcPr>
+            <w:tcW w:w="1870" w:type="dxa"/>
+          </w:tcPr>
+          <w:p>
+            <w:pPr>
+              <w:rPr>
+                <w:sz w:val="36"/>
+                <w:szCs w:val="36"/>
+              </w:rPr>
+            </w:pPr>
+          </w:p>
+        </w:tc>
+        <w:tc>
+          <w:tcPr>
+            <w:tcW w:w="1870" w:type="dxa"/>
+          </w:tcPr>
+          <w:p>
+            <w:pPr>
+              <w:rPr>
+                <w:sz w:val="36"/>
+                <w:szCs w:val="36"/>
+              </w:rPr>
+            </w:pPr>
+          </w:p>
+        </w:tc>
+      </w:tr>
+      <w:tr>
+        <w:tc>
+          <w:tcPr>
+            <w:tcW w:w="1870" w:type="dxa"/>
+          </w:tcPr>
+          <w:p>
+            <w:pPr>
+              <w:rPr>
+                <w:sz w:val="36"/>
+                <w:szCs w:val="36"/>
+              </w:rPr>
+            </w:pPr>
+          </w:p>
+        </w:tc>
+        <w:tc>
+          <w:tcPr>
+            <w:tcW w:w="1870" w:type="dxa"/>
+          </w:tcPr>
+          <w:p>
+            <w:pPr>
+              <w:rPr>
+                <w:sz w:val="36"/>
+                <w:szCs w:val="36"/>
+              </w:rPr>
+            </w:pPr>
+          </w:p>
+        </w:tc>
+        <w:tc>
+          <w:tcPr>
+            <w:tcW w:w="1870" w:type="dxa"/>
+          </w:tcPr>
+          <w:p>
+            <w:pPr>
+              <w:rPr>
+                <w:sz w:val="36"/>
+                <w:szCs w:val="36"/>
+              </w:rPr>
+            </w:pPr>
+          </w:p>
+        </w:tc>
+        <w:tc>
+          <w:tcPr>
+            <w:tcW w:w="1870" w:type="dxa"/>
+          </w:tcPr>
+          <w:p>
+            <w:pPr>
+              <w:rPr>
+                <w:sz w:val="36"/>
+                <w:szCs w:val="36"/>
+              </w:rPr>
+            </w:pPr>
+          </w:p>
+        </w:tc>
+        <w:tc>
+          <w:tcPr>
+            <w:tcW w:w="1870" w:type="dxa"/>
+          </w:tcPr>
+          <w:p>
+            <w:pPr>
+              <w:rPr>
+                <w:sz w:val="36"/>
+                <w:szCs w:val="36"/>
+              </w:rPr>
+            </w:pPr>
+          </w:p>
+        </w:tc>
+      </w:tr>
+      <w:tr>
+        <w:tc>
+          <w:tcPr>
+            <w:tcW w:w="1870" w:type="dxa"/>
+          </w:tcPr>
+          <w:p>
+            <w:pPr>
+              <w:rPr>
+                <w:sz w:val="36"/>
+                <w:szCs w:val="36"/>
+              </w:rPr>
+            </w:pPr>
+          </w:p>
+        </w:tc>
+        <w:tc>
+          <w:tcPr>
+            <w:tcW w:w="1870" w:type="dxa"/>
+          </w:tcPr>
+          <w:p>
+            <w:pPr>
+              <w:rPr>
+                <w:sz w:val="36"/>
+                <w:szCs w:val="36"/>
+              </w:rPr>
+            </w:pPr>
+          </w:p>
+        </w:tc>
+        <w:tc>
+          <w:tcPr>
+            <w:tcW w:w="1870" w:type="dxa"/>
+          </w:tcPr>
+          <w:p>
+            <w:pPr>
+              <w:rPr>
+                <w:sz w:val="36"/>
+                <w:szCs w:val="36"/>
+              </w:rPr>
+            </w:pPr>
+          </w:p>
+        </w:tc>
+        <w:tc>
+          <w:tcPr>
+            <w:tcW w:w="1870" w:type="dxa"/>
+          </w:tcPr>
+          <w:p>
+            <w:pPr>
+              <w:rPr>
+                <w:sz w:val="36"/>
+                <w:szCs w:val="36"/>
+              </w:rPr>
+            </w:pPr>
+          </w:p>
+        </w:tc>
+        <w:tc>
+          <w:tcPr>
+            <w:tcW w:w="1870" w:type="dxa"/>
+          </w:tcPr>
+          <w:p>
+            <w:pPr>
+              <w:rPr>
+                <w:sz w:val="36"/>
+                <w:szCs w:val="36"/>
+              </w:rPr>
+            </w:pPr>
+          </w:p>
+        </w:tc>
+      </w:tr>
+    </w:tbl>
+    <w:p>
+      <w:pPr>
+        <w:rPr>
+          <w:sz w:val="36"/>
+          <w:szCs w:val="36"/>
+        </w:rPr>
+      </w:pPr>
+    </w:p>
+    <w:p>
+      <w:pPr>
+        <w:rPr>
+          <w:sz w:val="36"/>
+          <w:szCs w:val="36"/>
+        </w:rPr>
+      </w:pPr>
     </w:p>
     <w:sectPr>
       <w:pgSz w:w="12240" w:h="15840"/>
@@ -214,9 +742,9 @@
 <file path=word/numbering.xml><?xml version="1.0" encoding="utf-8"?>
 <w:numbering xmlns:wpc="http://schemas.microsoft.com/office/word/2010/wordprocessingCanvas" xmlns:cx="http://schemas.microsoft.com/office/drawing/2014/chartex" xmlns:cx1="http://schemas.microsoft.com/office/drawing/2015/9/8/chartex" xmlns:mc="http://schemas.openxmlformats.org/markup-compatibility/2006" xmlns:o="urn:schemas-microsoft-com:office:office" xmlns:r="http://schemas.openxmlformats.org/officeDocument/2006/relationships" xmlns:m="http://schemas.openxmlformats.org/officeDocument/2006/math" xmlns:v="urn:schemas-microsoft-com:vml" xmlns:wp14="http://schemas.microsoft.com/office/word/2010/wordprocessingDrawing" xmlns:wp="http://schemas.openxmlformats.org/drawingml/2006/wordprocessingDrawing" xmlns:w10="urn:schemas-microsoft-com:office:word" xmlns:w="http://schemas.openxmlformats.org/wordprocessingml/2006/main" xmlns:w14="http://schemas.microsoft.com/office/word/2010/wordml" xmlns:w15="http://schemas.microsoft.com/office/word/2012/wordml" xmlns:w16se="http://schemas.microsoft.com/office/word/2015/wordml/symex" xmlns:wpg="http://schemas.microsoft.com/office/word/2010/wordprocessingGroup" xmlns:wpi="http://schemas.microsoft.com/office/word/2010/wordprocessingInk" xmlns:wne="http://schemas.microsoft.com/office/word/2006/wordml" xmlns:wps="http://schemas.microsoft.com/office/word/2010/wordprocessingShape" mc:Ignorable="w14 w15 w16se wp14">
   <w:abstractNum w:abstractNumId="0" w15:restartNumberingAfterBreak="0">
-    <w:nsid w:val="71592166"/>
+    <w:nsid w:val="0A091DDE"/>
     <w:multiLevelType w:val="hybridMultilevel"/>
-    <w:tmpl w:val="E9087F16"/>
+    <w:tmpl w:val="12442CB2"/>
     <w:lvl w:ilvl="0" w:tplc="04090001">
       <w:start w:val="1"/>
       <w:numFmt w:val="bullet"/>
@@ -326,7 +854,123 @@
       </w:rPr>
     </w:lvl>
   </w:abstractNum>
+  <w:abstractNum w:abstractNumId="1" w15:restartNumberingAfterBreak="0">
+    <w:nsid w:val="71592166"/>
+    <w:multiLevelType w:val="hybridMultilevel"/>
+    <w:tmpl w:val="E9087F16"/>
+    <w:lvl w:ilvl="0" w:tplc="04090001">
+      <w:start w:val="1"/>
+      <w:numFmt w:val="bullet"/>
+      <w:lvlText w:val=""/>
+      <w:lvlJc w:val="left"/>
+      <w:pPr>
+        <w:ind w:left="720" w:hanging="360"/>
+      </w:pPr>
+      <w:rPr>
+        <w:rFonts w:ascii="Symbol" w:hAnsi="Symbol" w:hint="default"/>
+      </w:rPr>
+    </w:lvl>
+    <w:lvl w:ilvl="1" w:tplc="04090003" w:tentative="1">
+      <w:start w:val="1"/>
+      <w:numFmt w:val="bullet"/>
+      <w:lvlText w:val="o"/>
+      <w:lvlJc w:val="left"/>
+      <w:pPr>
+        <w:ind w:left="1440" w:hanging="360"/>
+      </w:pPr>
+      <w:rPr>
+        <w:rFonts w:ascii="Courier New" w:hAnsi="Courier New" w:cs="Courier New" w:hint="default"/>
+      </w:rPr>
+    </w:lvl>
+    <w:lvl w:ilvl="2" w:tplc="04090005" w:tentative="1">
+      <w:start w:val="1"/>
+      <w:numFmt w:val="bullet"/>
+      <w:lvlText w:val=""/>
+      <w:lvlJc w:val="left"/>
+      <w:pPr>
+        <w:ind w:left="2160" w:hanging="360"/>
+      </w:pPr>
+      <w:rPr>
+        <w:rFonts w:ascii="Wingdings" w:hAnsi="Wingdings" w:hint="default"/>
+      </w:rPr>
+    </w:lvl>
+    <w:lvl w:ilvl="3" w:tplc="04090001" w:tentative="1">
+      <w:start w:val="1"/>
+      <w:numFmt w:val="bullet"/>
+      <w:lvlText w:val=""/>
+      <w:lvlJc w:val="left"/>
+      <w:pPr>
+        <w:ind w:left="2880" w:hanging="360"/>
+      </w:pPr>
+      <w:rPr>
+        <w:rFonts w:ascii="Symbol" w:hAnsi="Symbol" w:hint="default"/>
+      </w:rPr>
+    </w:lvl>
+    <w:lvl w:ilvl="4" w:tplc="04090003" w:tentative="1">
+      <w:start w:val="1"/>
+      <w:numFmt w:val="bullet"/>
+      <w:lvlText w:val="o"/>
+      <w:lvlJc w:val="left"/>
+      <w:pPr>
+        <w:ind w:left="3600" w:hanging="360"/>
+      </w:pPr>
+      <w:rPr>
+        <w:rFonts w:ascii="Courier New" w:hAnsi="Courier New" w:cs="Courier New" w:hint="default"/>
+      </w:rPr>
+    </w:lvl>
+    <w:lvl w:ilvl="5" w:tplc="04090005" w:tentative="1">
+      <w:start w:val="1"/>
+      <w:numFmt w:val="bullet"/>
+      <w:lvlText w:val=""/>
+      <w:lvlJc w:val="left"/>
+      <w:pPr>
+        <w:ind w:left="4320" w:hanging="360"/>
+      </w:pPr>
+      <w:rPr>
+        <w:rFonts w:ascii="Wingdings" w:hAnsi="Wingdings" w:hint="default"/>
+      </w:rPr>
+    </w:lvl>
+    <w:lvl w:ilvl="6" w:tplc="04090001" w:tentative="1">
+      <w:start w:val="1"/>
+      <w:numFmt w:val="bullet"/>
+      <w:lvlText w:val=""/>
+      <w:lvlJc w:val="left"/>
+      <w:pPr>
+        <w:ind w:left="5040" w:hanging="360"/>
+      </w:pPr>
+      <w:rPr>
+        <w:rFonts w:ascii="Symbol" w:hAnsi="Symbol" w:hint="default"/>
+      </w:rPr>
+    </w:lvl>
+    <w:lvl w:ilvl="7" w:tplc="04090003" w:tentative="1">
+      <w:start w:val="1"/>
+      <w:numFmt w:val="bullet"/>
+      <w:lvlText w:val="o"/>
+      <w:lvlJc w:val="left"/>
+      <w:pPr>
+        <w:ind w:left="5760" w:hanging="360"/>
+      </w:pPr>
+      <w:rPr>
+        <w:rFonts w:ascii="Courier New" w:hAnsi="Courier New" w:cs="Courier New" w:hint="default"/>
+      </w:rPr>
+    </w:lvl>
+    <w:lvl w:ilvl="8" w:tplc="04090005" w:tentative="1">
+      <w:start w:val="1"/>
+      <w:numFmt w:val="bullet"/>
+      <w:lvlText w:val=""/>
+      <w:lvlJc w:val="left"/>
+      <w:pPr>
+        <w:ind w:left="6480" w:hanging="360"/>
+      </w:pPr>
+      <w:rPr>
+        <w:rFonts w:ascii="Wingdings" w:hAnsi="Wingdings" w:hint="default"/>
+      </w:rPr>
+    </w:lvl>
+  </w:abstractNum>
   <w:num w:numId="1">
+    <w:abstractNumId w:val="1"/>
+  </w:num>
+  <w:num w:numId="2">
     <w:abstractNumId w:val="0"/>
   </w:num>
 </w:numbering>
@@ -764,6 +1408,123 @@
       <w:contextualSpacing/>
     </w:pPr>
   </w:style>
+  <w:style w:type="character" w:styleId="CommentReference">
+    <w:name w:val="annotation reference"/>
+    <w:basedOn w:val="DefaultParagraphFont"/>
+    <w:uiPriority w:val="99"/>
+    <w:semiHidden/>
+    <w:unhideWhenUsed/>
+    <w:rsid w:val="000135D1"/>
+    <w:rPr>
+      <w:sz w:val="16"/>
+      <w:szCs w:val="16"/>
+    </w:rPr>
+  </w:style>
+  <w:style w:type="paragraph" w:styleId="CommentText">
+    <w:name w:val="annotation text"/>
+    <w:basedOn w:val="Normal"/>
+    <w:link w:val="CommentTextChar"/>
+    <w:uiPriority w:val="99"/>
+    <w:semiHidden/>
+    <w:unhideWhenUsed/>
+    <w:rsid w:val="000135D1"/>
+    <w:pPr>
+      <w:spacing w:line="240" w:lineRule="auto"/>
+    </w:pPr>
+    <w:rPr>
+      <w:sz w:val="20"/>
+      <w:szCs w:val="20"/>
+    </w:rPr>
+  </w:style>
+  <w:style w:type="character" w:customStyle="1" w:styleId="CommentTextChar">
+    <w:name w:val="Comment Text Char"/>
+    <w:basedOn w:val="DefaultParagraphFont"/>
+    <w:link w:val="CommentText"/>
+    <w:uiPriority w:val="99"/>
+    <w:semiHidden/>
+    <w:rsid w:val="000135D1"/>
+    <w:rPr>
+      <w:sz w:val="20"/>
+      <w:szCs w:val="20"/>
+    </w:rPr>
+  </w:style>
+  <w:style w:type="paragraph" w:styleId="CommentSubject">
+    <w:name w:val="annotation subject"/>
+    <w:basedOn w:val="CommentText"/>
+    <w:next w:val="CommentText"/>
+    <w:link w:val="CommentSubjectChar"/>
+    <w:uiPriority w:val="99"/>
+    <w:semiHidden/>
+    <w:unhideWhenUsed/>
+    <w:rsid w:val="000135D1"/>
+    <w:rPr>
+      <w:b/>
+      <w:bCs/>
+    </w:rPr>
+  </w:style>
+  <w:style w:type="character" w:customStyle="1" w:styleId="CommentSubjectChar">
+    <w:name w:val="Comment Subject Char"/>
+    <w:basedOn w:val="CommentTextChar"/>
+    <w:link w:val="CommentSubject"/>
+    <w:uiPriority w:val="99"/>
+    <w:semiHidden/>
+    <w:rsid w:val="000135D1"/>
+    <w:rPr>
+      <w:b/>
+      <w:bCs/>
+      <w:sz w:val="20"/>
+      <w:szCs w:val="20"/>
+    </w:rPr>
+  </w:style>
+  <w:style w:type="paragraph" w:styleId="BalloonText">
+    <w:name w:val="Balloon Text"/>
+    <w:basedOn w:val="Normal"/>
+    <w:link w:val="BalloonTextChar"/>
+    <w:uiPriority w:val="99"/>
+    <w:semiHidden/>
+    <w:unhideWhenUsed/>
+    <w:rsid w:val="000135D1"/>
+    <w:pPr>
+      <w:spacing w:after="0" w:line="240" w:lineRule="auto"/>
+    </w:pPr>
+    <w:rPr>
+      <w:rFonts w:ascii="Segoe UI" w:hAnsi="Segoe UI" w:cs="Segoe UI"/>
+      <w:sz w:val="18"/>
+      <w:szCs w:val="18"/>
+    </w:rPr>
+  </w:style>
+  <w:style w:type="character" w:customStyle="1" w:styleId="BalloonTextChar">
+    <w:name w:val="Balloon Text Char"/>
+    <w:basedOn w:val="DefaultParagraphFont"/>
+    <w:link w:val="BalloonText"/>
+    <w:uiPriority w:val="99"/>
+    <w:semiHidden/>
+    <w:rsid w:val="000135D1"/>
+    <w:rPr>
+      <w:rFonts w:ascii="Segoe UI" w:hAnsi="Segoe UI" w:cs="Segoe UI"/>
+      <w:sz w:val="18"/>
+      <w:szCs w:val="18"/>
+    </w:rPr>
+  </w:style>
+  <w:style w:type="table" w:styleId="TableGrid">
+    <w:name w:val="Table Grid"/>
+    <w:basedOn w:val="TableNormal"/>
+    <w:uiPriority w:val="39"/>
+    <w:rsid w:val="000135D1"/>
+    <w:pPr>
+      <w:spacing w:after="0" w:line="240" w:lineRule="auto"/>
+    </w:pPr>
+    <w:tblPr>
+      <w:tblBorders>
+        <w:top w:val="single" w:sz="4" w:space="0" w:color="auto"/>
+        <w:left w:val="single" w:sz="4" w:space="0" w:color="auto"/>
+        <w:bottom w:val="single" w:sz="4" w:space="0" w:color="auto"/>
+        <w:right w:val="single" w:sz="4" w:space="0" w:color="auto"/>
+        <w:insideH w:val="single" w:sz="4" w:space="0" w:color="auto"/>
+        <w:insideV w:val="single" w:sz="4" w:space="0" w:color="auto"/>
+      </w:tblBorders>
+    </w:tblPr>
+  </w:style>
 </w:styles>
 </file>
 
@@ -1029,6 +1790,21 @@
 </file>
 
 <file path=customXml/item1.xml><?xml version="1.0" encoding="utf-8"?>
+<p:properties xmlns:p="http://schemas.microsoft.com/office/2006/metadata/properties" xmlns:xsi="http://www.w3.org/2001/XMLSchema-instance" xmlns:pc="http://schemas.microsoft.com/office/infopath/2007/PartnerControls">
+  <documentManagement/>
+</p:properties>
+</file>
+
+<file path=customXml/item2.xml><?xml version="1.0" encoding="utf-8"?>
+<?mso-contentType ?>
+<FormTemplates xmlns="http://schemas.microsoft.com/sharepoint/v3/contenttype/forms">
+  <Display>DocumentLibraryForm</Display>
+  <Edit>DocumentLibraryForm</Edit>
+  <New>DocumentLibraryForm</New>
+</FormTemplates>
+</file>
+
+<file path=customXml/item3.xml><?xml version="1.0" encoding="utf-8"?>
 <ct:contentTypeSchema xmlns:ct="http://schemas.microsoft.com/office/2006/metadata/contentType" xmlns:ma="http://schemas.microsoft.com/office/2006/metadata/properties/metaAttributes" ct:_="" ma:_="" ma:contentTypeName="Document" ma:contentTypeID="0x0101005F16F921AA51E840A10255F7EA7D72D9" ma:contentTypeVersion="7" ma:contentTypeDescription="Create a new document." ma:contentTypeScope="" ma:versionID="653db21cec98e07ab6cd29f4c94695eb">
   <xsd:schema xmlns:xsd="http://www.w3.org/2001/XMLSchema" xmlns:xs="http://www.w3.org/2001/XMLSchema" xmlns:p="http://schemas.microsoft.com/office/2006/metadata/properties" xmlns:ns2="686d2163-d900-4e5a-a443-3914e90e54f1" xmlns:ns3="8c74165f-3770-4fd3-b871-0ac142a7642c" targetNamespace="http://schemas.microsoft.com/office/2006/metadata/properties" ma:root="true" ma:fieldsID="d006029d5d05278c69ee3bb3bc73d82b" ns2:_="" ns3:_="">
     <xsd:import namespace="686d2163-d900-4e5a-a443-3914e90e54f1"/>
@@ -1213,29 +1989,50 @@
 </ct:contentTypeSchema>
 </file>
 
-<file path=customXml/item2.xml><?xml version="1.0" encoding="utf-8"?>
-<?mso-contentType ?>
-<FormTemplates xmlns="http://schemas.microsoft.com/sharepoint/v3/contenttype/forms">
-  <Display>DocumentLibraryForm</Display>
-  <Edit>DocumentLibraryForm</Edit>
-  <New>DocumentLibraryForm</New>
-</FormTemplates>
-</file>
-
-<file path=customXml/item3.xml><?xml version="1.0" encoding="utf-8"?>
-<p:properties xmlns:p="http://schemas.microsoft.com/office/2006/metadata/properties" xmlns:xsi="http://www.w3.org/2001/XMLSchema-instance" xmlns:pc="http://schemas.microsoft.com/office/infopath/2007/PartnerControls">
-  <documentManagement/>
-</p:properties>
+<file path=customXml/item4.xml><?xml version="1.0" encoding="utf-8"?>
+<b:Sources xmlns:b="http://schemas.openxmlformats.org/officeDocument/2006/bibliography" xmlns="http://schemas.openxmlformats.org/officeDocument/2006/bibliography" SelectedStyle="\APASixthEditionOfficeOnline.xsl" StyleName="APA" Version="6"/>
 </file>
 
 <file path=customXml/itemProps1.xml><?xml version="1.0" encoding="utf-8"?>
-<ds:datastoreItem xmlns:ds="http://schemas.openxmlformats.org/officeDocument/2006/customXml" ds:itemID="{CC8061A0-A7EC-4B49-A890-EA312B9CE14F}"/>
+<ds:datastoreItem xmlns:ds="http://schemas.openxmlformats.org/officeDocument/2006/customXml" ds:itemID="{7AA4709B-7811-4AAE-9A69-F6B59897336C}">
+  <ds:schemaRefs>
+    <ds:schemaRef ds:uri="http://schemas.microsoft.com/office/2006/metadata/properties"/>
+    <ds:schemaRef ds:uri="http://schemas.microsoft.com/office/infopath/2007/PartnerControls"/>
+  </ds:schemaRefs>
+</ds:datastoreItem>
 </file>
 
 <file path=customXml/itemProps2.xml><?xml version="1.0" encoding="utf-8"?>
-<ds:datastoreItem xmlns:ds="http://schemas.openxmlformats.org/officeDocument/2006/customXml" ds:itemID="{F6CB03F9-CB63-4706-B485-89FC0C4C7DE1}"/>
+<ds:datastoreItem xmlns:ds="http://schemas.openxmlformats.org/officeDocument/2006/customXml" ds:itemID="{F6CB03F9-CB63-4706-B485-89FC0C4C7DE1}">
+  <ds:schemaRefs>
+    <ds:schemaRef ds:uri="http://schemas.microsoft.com/sharepoint/v3/contenttype/forms"/>
+  </ds:schemaRefs>
+</ds:datastoreItem>
 </file>
 
 <file path=customXml/itemProps3.xml><?xml version="1.0" encoding="utf-8"?>
-<ds:datastoreItem xmlns:ds="http://schemas.openxmlformats.org/officeDocument/2006/customXml" ds:itemID="{7AA4709B-7811-4AAE-9A69-F6B59897336C}"/>
+<ds:datastoreItem xmlns:ds="http://schemas.openxmlformats.org/officeDocument/2006/customXml" ds:itemID="{CC8061A0-A7EC-4B49-A890-EA312B9CE14F}">
+  <ds:schemaRefs>
+    <ds:schemaRef ds:uri="http://schemas.microsoft.com/office/2006/metadata/contentType"/>
+    <ds:schemaRef ds:uri="http://schemas.microsoft.com/office/2006/metadata/properties/metaAttributes"/>
+    <ds:schemaRef ds:uri="http://www.w3.org/2001/XMLSchema"/>
+    <ds:schemaRef ds:uri="http://schemas.microsoft.com/office/2006/metadata/properties"/>
+    <ds:schemaRef ds:uri="686d2163-d900-4e5a-a443-3914e90e54f1"/>
+    <ds:schemaRef ds:uri="8c74165f-3770-4fd3-b871-0ac142a7642c"/>
+    <ds:schemaRef ds:uri="http://schemas.microsoft.com/office/2006/documentManagement/types"/>
+    <ds:schemaRef ds:uri="http://schemas.microsoft.com/office/infopath/2007/PartnerControls"/>
+    <ds:schemaRef ds:uri="http://schemas.openxmlformats.org/package/2006/metadata/core-properties"/>
+    <ds:schemaRef ds:uri="http://purl.org/dc/elements/1.1/"/>
+    <ds:schemaRef ds:uri="http://purl.org/dc/terms/"/>
+    <ds:schemaRef ds:uri="http://schemas.microsoft.com/internal/obd"/>
+  </ds:schemaRefs>
+</ds:datastoreItem>
+</file>
+
+<file path=customXml/itemProps4.xml><?xml version="1.0" encoding="utf-8"?>
+<ds:datastoreItem xmlns:ds="http://schemas.openxmlformats.org/officeDocument/2006/customXml" ds:itemID="{CF49ED11-FB62-4D7C-962B-F7EF1C228FA7}">
+  <ds:schemaRefs>
+    <ds:schemaRef ds:uri="http://schemas.openxmlformats.org/officeDocument/2006/bibliography"/>
+  </ds:schemaRefs>
+</ds:datastoreItem>
 </file>
</xml_diff>